<commit_message>
updated app map and added bootstrap link to index
</commit_message>
<xml_diff>
--- a/appMap.docx
+++ b/appMap.docx
@@ -19,6 +19,11 @@
       <w:r>
         <w:t>Login</w:t>
       </w:r>
+      <w:r>
+        <w:t xml:space="preserve"> &amp; signup</w:t>
+      </w:r>
+      <w:bookmarkStart w:id="0" w:name="_GoBack"/>
+      <w:bookmarkEnd w:id="0"/>
     </w:p>
     <w:p>
       <w:pPr>
@@ -115,8 +120,6 @@
       <w:r>
         <w:t>Update details</w:t>
       </w:r>
-      <w:bookmarkStart w:id="0" w:name="_GoBack"/>
-      <w:bookmarkEnd w:id="0"/>
     </w:p>
     <w:p>
       <w:pPr>

</xml_diff>

<commit_message>
Nothing great just to push the word file
</commit_message>
<xml_diff>
--- a/appMap.docx
+++ b/appMap.docx
@@ -92,288 +92,301 @@
           <w:numId w:val="3"/>
         </w:numPr>
       </w:pPr>
+      <w:r>
+        <w:t>(</w:t>
+      </w:r>
+      <w:proofErr w:type="spellStart"/>
+      <w:r>
+        <w:t>Storewise</w:t>
+      </w:r>
+      <w:proofErr w:type="spellEnd"/>
+      <w:r>
+        <w:t xml:space="preserve"> data)</w:t>
+      </w:r>
+    </w:p>
+    <w:p>
+      <w:pPr>
+        <w:pStyle w:val="ListParagraph"/>
+        <w:numPr>
+          <w:ilvl w:val="0"/>
+          <w:numId w:val="3"/>
+        </w:numPr>
+      </w:pPr>
+      <w:r>
+        <w:t>View the sales popularity wise</w:t>
+      </w:r>
+    </w:p>
+    <w:p>
+      <w:pPr>
+        <w:pStyle w:val="ListParagraph"/>
+        <w:numPr>
+          <w:ilvl w:val="0"/>
+          <w:numId w:val="3"/>
+        </w:numPr>
+      </w:pPr>
+      <w:r>
+        <w:t>Update details</w:t>
+      </w:r>
+    </w:p>
+    <w:p>
+      <w:pPr>
+        <w:ind w:left="1080"/>
+      </w:pPr>
+      <w:r>
+        <w:t>Search</w:t>
+      </w:r>
+    </w:p>
+    <w:p>
+      <w:pPr>
+        <w:ind w:left="1080"/>
+      </w:pPr>
+      <w:r>
+        <w:t xml:space="preserve">Add product </w:t>
+      </w:r>
+      <w:r>
+        <w:t>–</w:t>
+      </w:r>
+      <w:r>
+        <w:t xml:space="preserve"> button</w:t>
+      </w:r>
+    </w:p>
+    <w:p>
+      <w:pPr>
+        <w:pStyle w:val="Heading2"/>
+        <w:numPr>
+          <w:ilvl w:val="0"/>
+          <w:numId w:val="2"/>
+        </w:numPr>
+      </w:pPr>
+      <w:r>
+        <w:t>Category</w:t>
+      </w:r>
+    </w:p>
+    <w:p>
+      <w:pPr>
+        <w:pStyle w:val="ListParagraph"/>
+        <w:numPr>
+          <w:ilvl w:val="0"/>
+          <w:numId w:val="3"/>
+        </w:numPr>
+      </w:pPr>
+      <w:r>
+        <w:t xml:space="preserve">Add new </w:t>
+      </w:r>
+      <w:r>
+        <w:t>category</w:t>
+      </w:r>
+    </w:p>
+    <w:p>
+      <w:pPr>
+        <w:pStyle w:val="ListParagraph"/>
+        <w:numPr>
+          <w:ilvl w:val="0"/>
+          <w:numId w:val="3"/>
+        </w:numPr>
+      </w:pPr>
+      <w:r>
+        <w:t xml:space="preserve">View existing </w:t>
+      </w:r>
+      <w:r>
+        <w:t>category</w:t>
+      </w:r>
+      <w:r>
+        <w:t xml:space="preserve"> details</w:t>
+      </w:r>
+    </w:p>
+    <w:p>
+      <w:pPr>
+        <w:pStyle w:val="ListParagraph"/>
+        <w:numPr>
+          <w:ilvl w:val="0"/>
+          <w:numId w:val="3"/>
+        </w:numPr>
+      </w:pPr>
+      <w:r>
+        <w:t>(</w:t>
+      </w:r>
+      <w:proofErr w:type="spellStart"/>
+      <w:r>
+        <w:t>Storewise</w:t>
+      </w:r>
+      <w:proofErr w:type="spellEnd"/>
+      <w:r>
+        <w:t xml:space="preserve"> data)</w:t>
+      </w:r>
+    </w:p>
+    <w:p>
+      <w:pPr>
+        <w:pStyle w:val="ListParagraph"/>
+        <w:numPr>
+          <w:ilvl w:val="0"/>
+          <w:numId w:val="3"/>
+        </w:numPr>
+      </w:pPr>
+      <w:r>
+        <w:t>View the sales popularity wise</w:t>
+      </w:r>
+    </w:p>
+    <w:p>
+      <w:pPr>
+        <w:pStyle w:val="ListParagraph"/>
+        <w:numPr>
+          <w:ilvl w:val="0"/>
+          <w:numId w:val="3"/>
+        </w:numPr>
+      </w:pPr>
+      <w:r>
+        <w:t>Update details</w:t>
+      </w:r>
+    </w:p>
+    <w:p>
+      <w:pPr>
+        <w:ind w:left="1080"/>
+      </w:pPr>
+      <w:r>
+        <w:t>Search</w:t>
+      </w:r>
+    </w:p>
+    <w:p>
+      <w:pPr>
+        <w:ind w:left="1080"/>
+      </w:pPr>
+      <w:r>
+        <w:t>Add product -- button</w:t>
+      </w:r>
+    </w:p>
+    <w:p/>
+    <w:p>
+      <w:pPr>
+        <w:pStyle w:val="Heading2"/>
+        <w:numPr>
+          <w:ilvl w:val="0"/>
+          <w:numId w:val="2"/>
+        </w:numPr>
+      </w:pPr>
+      <w:r>
+        <w:t>Stores</w:t>
+      </w:r>
+    </w:p>
+    <w:p>
+      <w:pPr>
+        <w:pStyle w:val="ListParagraph"/>
+        <w:numPr>
+          <w:ilvl w:val="0"/>
+          <w:numId w:val="4"/>
+        </w:numPr>
+      </w:pPr>
+      <w:r>
+        <w:t>Add new stores</w:t>
+      </w:r>
+    </w:p>
+    <w:p>
+      <w:pPr>
+        <w:pStyle w:val="ListParagraph"/>
+        <w:numPr>
+          <w:ilvl w:val="0"/>
+          <w:numId w:val="4"/>
+        </w:numPr>
+      </w:pPr>
+      <w:r>
+        <w:t>Locations</w:t>
+      </w:r>
+    </w:p>
+    <w:p>
+      <w:pPr>
+        <w:pStyle w:val="ListParagraph"/>
+        <w:numPr>
+          <w:ilvl w:val="0"/>
+          <w:numId w:val="4"/>
+        </w:numPr>
+      </w:pPr>
+      <w:r>
+        <w:t>View product sales and quantity</w:t>
+      </w:r>
+    </w:p>
+    <w:p>
+      <w:pPr>
+        <w:pStyle w:val="ListParagraph"/>
+        <w:numPr>
+          <w:ilvl w:val="0"/>
+          <w:numId w:val="4"/>
+        </w:numPr>
+      </w:pPr>
+      <w:r>
+        <w:t xml:space="preserve">View sales </w:t>
+      </w:r>
+      <w:proofErr w:type="spellStart"/>
+      <w:r>
+        <w:t>wrt</w:t>
+      </w:r>
+      <w:proofErr w:type="spellEnd"/>
+      <w:r>
+        <w:t xml:space="preserve"> time period</w:t>
+      </w:r>
+    </w:p>
+    <w:p/>
+    <w:p>
+      <w:pPr>
+        <w:pStyle w:val="Heading2"/>
+        <w:numPr>
+          <w:ilvl w:val="0"/>
+          <w:numId w:val="2"/>
+        </w:numPr>
+      </w:pPr>
+      <w:r>
+        <w:t>My Home</w:t>
+      </w:r>
+    </w:p>
+    <w:p>
+      <w:pPr>
+        <w:pStyle w:val="ListParagraph"/>
+        <w:numPr>
+          <w:ilvl w:val="0"/>
+          <w:numId w:val="5"/>
+        </w:numPr>
+      </w:pPr>
+      <w:r>
+        <w:t>Total sales</w:t>
+      </w:r>
+    </w:p>
+    <w:p>
+      <w:pPr>
+        <w:pStyle w:val="ListParagraph"/>
+        <w:numPr>
+          <w:ilvl w:val="0"/>
+          <w:numId w:val="5"/>
+        </w:numPr>
+      </w:pPr>
+      <w:r>
+        <w:t>Total shops</w:t>
+      </w:r>
+    </w:p>
+    <w:p>
+      <w:pPr>
+        <w:pStyle w:val="ListParagraph"/>
+        <w:numPr>
+          <w:ilvl w:val="0"/>
+          <w:numId w:val="5"/>
+        </w:numPr>
+      </w:pPr>
+      <w:r>
+        <w:t>Total products</w:t>
+      </w:r>
+    </w:p>
+    <w:p>
+      <w:pPr>
+        <w:pStyle w:val="ListParagraph"/>
+        <w:numPr>
+          <w:ilvl w:val="0"/>
+          <w:numId w:val="5"/>
+        </w:numPr>
+      </w:pPr>
+      <w:r>
+        <w:lastRenderedPageBreak/>
+        <w:t>Critical product alerts</w:t>
+      </w:r>
       <w:bookmarkStart w:id="0" w:name="_GoBack"/>
-      <w:r>
-        <w:t>(</w:t>
-      </w:r>
-      <w:proofErr w:type="spellStart"/>
-      <w:r>
-        <w:t>Storewise</w:t>
-      </w:r>
-      <w:proofErr w:type="spellEnd"/>
-      <w:r>
-        <w:t xml:space="preserve"> data)</w:t>
-      </w:r>
-    </w:p>
-    <w:bookmarkEnd w:id="0"/>
-    <w:p>
-      <w:pPr>
-        <w:pStyle w:val="ListParagraph"/>
-        <w:numPr>
-          <w:ilvl w:val="0"/>
-          <w:numId w:val="3"/>
-        </w:numPr>
-      </w:pPr>
-      <w:r>
-        <w:t>View the sales popularity wise</w:t>
-      </w:r>
-    </w:p>
-    <w:p>
-      <w:pPr>
-        <w:pStyle w:val="ListParagraph"/>
-        <w:numPr>
-          <w:ilvl w:val="0"/>
-          <w:numId w:val="3"/>
-        </w:numPr>
-      </w:pPr>
-      <w:r>
-        <w:t>Update details</w:t>
-      </w:r>
-    </w:p>
-    <w:p>
-      <w:pPr>
-        <w:ind w:left="1080"/>
-      </w:pPr>
-      <w:r>
-        <w:t>Search</w:t>
-      </w:r>
-    </w:p>
-    <w:p>
-      <w:pPr>
-        <w:ind w:left="1080"/>
-      </w:pPr>
-      <w:r>
-        <w:t xml:space="preserve">Add product </w:t>
-      </w:r>
-      <w:r>
-        <w:t>–</w:t>
-      </w:r>
-      <w:r>
-        <w:t xml:space="preserve"> button</w:t>
-      </w:r>
-    </w:p>
-    <w:p>
-      <w:pPr>
-        <w:pStyle w:val="Heading2"/>
-        <w:numPr>
-          <w:ilvl w:val="0"/>
-          <w:numId w:val="2"/>
-        </w:numPr>
-      </w:pPr>
-      <w:r>
-        <w:t>Category</w:t>
-      </w:r>
-    </w:p>
-    <w:p>
-      <w:pPr>
-        <w:pStyle w:val="ListParagraph"/>
-        <w:numPr>
-          <w:ilvl w:val="0"/>
-          <w:numId w:val="3"/>
-        </w:numPr>
-      </w:pPr>
-      <w:r>
-        <w:t xml:space="preserve">Add new </w:t>
-      </w:r>
-      <w:r>
-        <w:t>category</w:t>
-      </w:r>
-    </w:p>
-    <w:p>
-      <w:pPr>
-        <w:pStyle w:val="ListParagraph"/>
-        <w:numPr>
-          <w:ilvl w:val="0"/>
-          <w:numId w:val="3"/>
-        </w:numPr>
-      </w:pPr>
-      <w:r>
-        <w:t xml:space="preserve">View existing </w:t>
-      </w:r>
-      <w:r>
-        <w:t>category</w:t>
-      </w:r>
-      <w:r>
-        <w:t xml:space="preserve"> details</w:t>
-      </w:r>
-    </w:p>
-    <w:p>
-      <w:pPr>
-        <w:pStyle w:val="ListParagraph"/>
-        <w:numPr>
-          <w:ilvl w:val="0"/>
-          <w:numId w:val="3"/>
-        </w:numPr>
-      </w:pPr>
-      <w:r>
-        <w:t>(</w:t>
-      </w:r>
-      <w:proofErr w:type="spellStart"/>
-      <w:r>
-        <w:t>Storewise</w:t>
-      </w:r>
-      <w:proofErr w:type="spellEnd"/>
-      <w:r>
-        <w:t xml:space="preserve"> data)</w:t>
-      </w:r>
-    </w:p>
-    <w:p>
-      <w:pPr>
-        <w:pStyle w:val="ListParagraph"/>
-        <w:numPr>
-          <w:ilvl w:val="0"/>
-          <w:numId w:val="3"/>
-        </w:numPr>
-      </w:pPr>
-      <w:r>
-        <w:t>View the sales popularity wise</w:t>
-      </w:r>
-    </w:p>
-    <w:p>
-      <w:pPr>
-        <w:pStyle w:val="ListParagraph"/>
-        <w:numPr>
-          <w:ilvl w:val="0"/>
-          <w:numId w:val="3"/>
-        </w:numPr>
-      </w:pPr>
-      <w:r>
-        <w:t>Update details</w:t>
-      </w:r>
-    </w:p>
-    <w:p>
-      <w:pPr>
-        <w:ind w:left="1080"/>
-      </w:pPr>
-      <w:r>
-        <w:t>Search</w:t>
-      </w:r>
-    </w:p>
-    <w:p>
-      <w:pPr>
-        <w:ind w:left="1080"/>
-      </w:pPr>
-      <w:r>
-        <w:t>Add product -- button</w:t>
-      </w:r>
-    </w:p>
-    <w:p/>
-    <w:p>
-      <w:pPr>
-        <w:pStyle w:val="Heading2"/>
-        <w:numPr>
-          <w:ilvl w:val="0"/>
-          <w:numId w:val="2"/>
-        </w:numPr>
-      </w:pPr>
-      <w:r>
-        <w:t>Stores</w:t>
-      </w:r>
-    </w:p>
-    <w:p>
-      <w:pPr>
-        <w:pStyle w:val="ListParagraph"/>
-        <w:numPr>
-          <w:ilvl w:val="0"/>
-          <w:numId w:val="4"/>
-        </w:numPr>
-      </w:pPr>
-      <w:r>
-        <w:t>Add new stores</w:t>
-      </w:r>
-    </w:p>
-    <w:p>
-      <w:pPr>
-        <w:pStyle w:val="ListParagraph"/>
-        <w:numPr>
-          <w:ilvl w:val="0"/>
-          <w:numId w:val="4"/>
-        </w:numPr>
-      </w:pPr>
-      <w:r>
-        <w:t>Locations</w:t>
-      </w:r>
-    </w:p>
-    <w:p>
-      <w:pPr>
-        <w:pStyle w:val="ListParagraph"/>
-        <w:numPr>
-          <w:ilvl w:val="0"/>
-          <w:numId w:val="4"/>
-        </w:numPr>
-      </w:pPr>
-      <w:r>
-        <w:t>View product sales and quantity</w:t>
-      </w:r>
-    </w:p>
-    <w:p>
-      <w:pPr>
-        <w:pStyle w:val="ListParagraph"/>
-        <w:numPr>
-          <w:ilvl w:val="0"/>
-          <w:numId w:val="4"/>
-        </w:numPr>
-      </w:pPr>
-      <w:r>
-        <w:t xml:space="preserve">View sales </w:t>
-      </w:r>
-      <w:proofErr w:type="spellStart"/>
-      <w:r>
-        <w:t>wrt</w:t>
-      </w:r>
-      <w:proofErr w:type="spellEnd"/>
-      <w:r>
-        <w:t xml:space="preserve"> time period</w:t>
-      </w:r>
-    </w:p>
-    <w:p/>
-    <w:p>
-      <w:pPr>
-        <w:pStyle w:val="Heading2"/>
-        <w:numPr>
-          <w:ilvl w:val="0"/>
-          <w:numId w:val="2"/>
-        </w:numPr>
-      </w:pPr>
-      <w:r>
-        <w:t>My Home</w:t>
-      </w:r>
-    </w:p>
-    <w:p>
-      <w:pPr>
-        <w:pStyle w:val="ListParagraph"/>
-        <w:numPr>
-          <w:ilvl w:val="0"/>
-          <w:numId w:val="5"/>
-        </w:numPr>
-      </w:pPr>
-      <w:r>
-        <w:t>Total sales</w:t>
-      </w:r>
-    </w:p>
-    <w:p>
-      <w:pPr>
-        <w:pStyle w:val="ListParagraph"/>
-        <w:numPr>
-          <w:ilvl w:val="0"/>
-          <w:numId w:val="5"/>
-        </w:numPr>
-      </w:pPr>
-      <w:r>
-        <w:t>Total shops</w:t>
-      </w:r>
-    </w:p>
-    <w:p>
-      <w:pPr>
-        <w:pStyle w:val="ListParagraph"/>
-        <w:numPr>
-          <w:ilvl w:val="0"/>
-          <w:numId w:val="5"/>
-        </w:numPr>
-      </w:pPr>
-      <w:r>
-        <w:t>Total products</w:t>
-      </w:r>
+      <w:bookmarkEnd w:id="0"/>
     </w:p>
     <w:sectPr>
       <w:pgSz w:w="12240" w:h="15840"/>

</xml_diff>